<commit_message>
Version 1 - Final
</commit_message>
<xml_diff>
--- a/TermReport.docx
+++ b/TermReport.docx
@@ -5,7 +5,7 @@
     <w:p>
       <w:pPr>
         <w:pStyle w:val="NormalWeb"/>
-        <w:spacing w:before="240" w:beforeAutospacing="0" w:after="240" w:afterAutospacing="0" w:line="360" w:lineRule="auto"/>
+        <w:spacing w:before="0" w:beforeAutospacing="0" w:after="0" w:afterAutospacing="0" w:line="360" w:lineRule="auto"/>
       </w:pPr>
       <w:r>
         <w:rPr>
@@ -24,7 +24,7 @@
     <w:p>
       <w:pPr>
         <w:pStyle w:val="NormalWeb"/>
-        <w:spacing w:before="240" w:beforeAutospacing="0" w:after="240" w:afterAutospacing="0" w:line="360" w:lineRule="auto"/>
+        <w:spacing w:before="0" w:beforeAutospacing="0" w:after="0" w:afterAutospacing="0" w:line="360" w:lineRule="auto"/>
       </w:pPr>
       <w:r>
         <w:rPr>
@@ -43,7 +43,7 @@
     <w:p>
       <w:pPr>
         <w:pStyle w:val="NormalWeb"/>
-        <w:spacing w:before="240" w:beforeAutospacing="0" w:after="240" w:afterAutospacing="0" w:line="360" w:lineRule="auto"/>
+        <w:spacing w:before="0" w:beforeAutospacing="0" w:after="0" w:afterAutospacing="0" w:line="360" w:lineRule="auto"/>
       </w:pPr>
       <w:r>
         <w:rPr>
@@ -68,7 +68,7 @@
     <w:p>
       <w:pPr>
         <w:pStyle w:val="NormalWeb"/>
-        <w:spacing w:before="240" w:beforeAutospacing="0" w:after="240" w:afterAutospacing="0" w:line="360" w:lineRule="auto"/>
+        <w:spacing w:before="0" w:beforeAutospacing="0" w:after="0" w:afterAutospacing="0" w:line="360" w:lineRule="auto"/>
       </w:pPr>
       <w:r>
         <w:rPr>
@@ -87,7 +87,7 @@
     <w:p>
       <w:pPr>
         <w:pStyle w:val="NormalWeb"/>
-        <w:spacing w:before="240" w:beforeAutospacing="0" w:after="240" w:afterAutospacing="0" w:line="360" w:lineRule="auto"/>
+        <w:spacing w:before="0" w:beforeAutospacing="0" w:after="240" w:afterAutospacing="0" w:line="360" w:lineRule="auto"/>
         <w:rPr>
           <w:color w:val="000000"/>
         </w:rPr>
@@ -1039,7 +1039,6 @@
           <w:sz w:val="24"/>
           <w:szCs w:val="24"/>
         </w:rPr>
-        <w:lastRenderedPageBreak/>
         <w:t xml:space="preserve">the number of nodes </w:t>
       </w:r>
       <w:r>
@@ -1191,6 +1190,7 @@
           <w:sz w:val="24"/>
           <w:szCs w:val="24"/>
         </w:rPr>
+        <w:lastRenderedPageBreak/>
         <w:t xml:space="preserve">In order to have the user not input the wrong number of N values I designed the beginning to only ask the user for the size or dimension of the board. So, if the user wanted to have a 3 x 3 board then the user will input 3 for the N value. For the time being, I only allow the user to input nothing greater than 5 because of the </w:t>
       </w:r>
       <w:r>
@@ -2056,16 +2056,7 @@
           <w:sz w:val="24"/>
           <w:szCs w:val="24"/>
         </w:rPr>
-        <w:t xml:space="preserve">is a heuristic </w:t>
-      </w:r>
-      <w:r>
-        <w:rPr>
-          <w:rFonts w:ascii="Times New Roman" w:hAnsi="Times New Roman" w:cs="Times New Roman"/>
-          <w:sz w:val="24"/>
-          <w:szCs w:val="24"/>
-        </w:rPr>
-        <w:lastRenderedPageBreak/>
-        <w:t xml:space="preserve">function that estimates cost of the cheapest path from node </w:t>
+        <w:t xml:space="preserve">is a heuristic function that estimates cost of the cheapest path from node </w:t>
       </w:r>
       <w:r>
         <w:rPr>
@@ -2165,31 +2156,7 @@
           <w:sz w:val="24"/>
           <w:szCs w:val="24"/>
         </w:rPr>
-        <w:t xml:space="preserve">sum </w:t>
-      </w:r>
-      <w:r>
-        <w:rPr>
-          <w:rFonts w:ascii="Times New Roman" w:hAnsi="Times New Roman" w:cs="Times New Roman"/>
-          <w:sz w:val="24"/>
-          <w:szCs w:val="24"/>
-        </w:rPr>
-        <w:t>of</w:t>
-      </w:r>
-      <w:r>
-        <w:rPr>
-          <w:rFonts w:ascii="Times New Roman" w:hAnsi="Times New Roman" w:cs="Times New Roman"/>
-          <w:sz w:val="24"/>
-          <w:szCs w:val="24"/>
-        </w:rPr>
-        <w:t xml:space="preserve"> the difference of</w:t>
-      </w:r>
-      <w:r>
-        <w:rPr>
-          <w:rFonts w:ascii="Times New Roman" w:hAnsi="Times New Roman" w:cs="Times New Roman"/>
-          <w:sz w:val="24"/>
-          <w:szCs w:val="24"/>
-        </w:rPr>
-        <w:t xml:space="preserve"> each </w:t>
+        <w:t xml:space="preserve">sum of the difference of each </w:t>
       </w:r>
       <w:r>
         <w:rPr>
@@ -2254,6 +2221,7 @@
           <w:sz w:val="24"/>
           <w:szCs w:val="24"/>
         </w:rPr>
+        <w:lastRenderedPageBreak/>
         <w:t>Step 1</w:t>
       </w:r>
     </w:p>
@@ -2277,23 +2245,25 @@
           <w:sz w:val="24"/>
           <w:szCs w:val="24"/>
         </w:rPr>
-        <w:t>D</w:t>
-      </w:r>
-      <w:r>
-        <w:rPr>
-          <w:rFonts w:ascii="Times New Roman" w:hAnsi="Times New Roman" w:cs="Times New Roman"/>
-          <w:sz w:val="24"/>
-          <w:szCs w:val="24"/>
-        </w:rPr>
-        <w:t xml:space="preserve">efine a list </w:t>
-      </w:r>
-      <w:r>
-        <w:rPr>
-          <w:rFonts w:ascii="Times New Roman" w:hAnsi="Times New Roman" w:cs="Times New Roman"/>
-          <w:sz w:val="24"/>
-          <w:szCs w:val="24"/>
-        </w:rPr>
-        <w:t>OpenState.</w:t>
+        <w:t xml:space="preserve">Define a list </w:t>
+      </w:r>
+      <w:proofErr w:type="spellStart"/>
+      <w:r>
+        <w:rPr>
+          <w:rFonts w:ascii="Times New Roman" w:hAnsi="Times New Roman" w:cs="Times New Roman"/>
+          <w:sz w:val="24"/>
+          <w:szCs w:val="24"/>
+        </w:rPr>
+        <w:t>OpenState</w:t>
+      </w:r>
+      <w:proofErr w:type="spellEnd"/>
+      <w:r>
+        <w:rPr>
+          <w:rFonts w:ascii="Times New Roman" w:hAnsi="Times New Roman" w:cs="Times New Roman"/>
+          <w:sz w:val="24"/>
+          <w:szCs w:val="24"/>
+        </w:rPr>
+        <w:t>.</w:t>
       </w:r>
     </w:p>
     <w:p>
@@ -2316,39 +2286,25 @@
           <w:sz w:val="24"/>
           <w:szCs w:val="24"/>
         </w:rPr>
-        <w:t>I</w:t>
-      </w:r>
-      <w:r>
-        <w:rPr>
-          <w:rFonts w:ascii="Times New Roman" w:hAnsi="Times New Roman" w:cs="Times New Roman"/>
-          <w:sz w:val="24"/>
-          <w:szCs w:val="24"/>
-        </w:rPr>
-        <w:t>nitially, O</w:t>
-      </w:r>
-      <w:r>
-        <w:rPr>
-          <w:rFonts w:ascii="Times New Roman" w:hAnsi="Times New Roman" w:cs="Times New Roman"/>
-          <w:sz w:val="24"/>
-          <w:szCs w:val="24"/>
-        </w:rPr>
-        <w:t xml:space="preserve">penState </w:t>
-      </w:r>
-      <w:r>
-        <w:rPr>
-          <w:rFonts w:ascii="Times New Roman" w:hAnsi="Times New Roman" w:cs="Times New Roman"/>
-          <w:sz w:val="24"/>
-          <w:szCs w:val="24"/>
-        </w:rPr>
-        <w:t>consists solely of a single node, the start node S</w:t>
-      </w:r>
-      <w:r>
-        <w:rPr>
-          <w:rFonts w:ascii="Times New Roman" w:hAnsi="Times New Roman" w:cs="Times New Roman"/>
-          <w:sz w:val="24"/>
-          <w:szCs w:val="24"/>
-        </w:rPr>
-        <w:t>.</w:t>
+        <w:t xml:space="preserve">Initially, </w:t>
+      </w:r>
+      <w:proofErr w:type="spellStart"/>
+      <w:r>
+        <w:rPr>
+          <w:rFonts w:ascii="Times New Roman" w:hAnsi="Times New Roman" w:cs="Times New Roman"/>
+          <w:sz w:val="24"/>
+          <w:szCs w:val="24"/>
+        </w:rPr>
+        <w:t>OpenState</w:t>
+      </w:r>
+      <w:proofErr w:type="spellEnd"/>
+      <w:r>
+        <w:rPr>
+          <w:rFonts w:ascii="Times New Roman" w:hAnsi="Times New Roman" w:cs="Times New Roman"/>
+          <w:sz w:val="24"/>
+          <w:szCs w:val="24"/>
+        </w:rPr>
+        <w:t xml:space="preserve"> consists solely of a single node, the start node S.</w:t>
       </w:r>
     </w:p>
     <w:p>
@@ -2396,8 +2352,9 @@
           <w:szCs w:val="24"/>
           <w:shd w:val="clear" w:color="auto" w:fill="FFFFFF"/>
         </w:rPr>
-        <w:t>While</w:t>
-      </w:r>
+        <w:t xml:space="preserve">While the </w:t>
+      </w:r>
+      <w:proofErr w:type="spellStart"/>
       <w:r>
         <w:rPr>
           <w:rFonts w:ascii="Times New Roman" w:hAnsi="Times New Roman" w:cs="Times New Roman"/>
@@ -2406,8 +2363,9 @@
           <w:szCs w:val="24"/>
           <w:shd w:val="clear" w:color="auto" w:fill="FFFFFF"/>
         </w:rPr>
-        <w:t xml:space="preserve"> the </w:t>
-      </w:r>
+        <w:t>OpenState</w:t>
+      </w:r>
+      <w:proofErr w:type="spellEnd"/>
       <w:r>
         <w:rPr>
           <w:rFonts w:ascii="Times New Roman" w:hAnsi="Times New Roman" w:cs="Times New Roman"/>
@@ -2416,57 +2374,7 @@
           <w:szCs w:val="24"/>
           <w:shd w:val="clear" w:color="auto" w:fill="FFFFFF"/>
         </w:rPr>
-        <w:t xml:space="preserve">OpenState </w:t>
-      </w:r>
-      <w:r>
-        <w:rPr>
-          <w:rFonts w:ascii="Times New Roman" w:hAnsi="Times New Roman" w:cs="Times New Roman"/>
-          <w:color w:val="303030"/>
-          <w:sz w:val="24"/>
-          <w:szCs w:val="24"/>
-          <w:shd w:val="clear" w:color="auto" w:fill="FFFFFF"/>
-        </w:rPr>
-        <w:t xml:space="preserve">list is </w:t>
-      </w:r>
-      <w:r>
-        <w:rPr>
-          <w:rFonts w:ascii="Times New Roman" w:hAnsi="Times New Roman" w:cs="Times New Roman"/>
-          <w:color w:val="303030"/>
-          <w:sz w:val="24"/>
-          <w:szCs w:val="24"/>
-          <w:shd w:val="clear" w:color="auto" w:fill="FFFFFF"/>
-        </w:rPr>
-        <w:t xml:space="preserve">not </w:t>
-      </w:r>
-      <w:r>
-        <w:rPr>
-          <w:rFonts w:ascii="Times New Roman" w:hAnsi="Times New Roman" w:cs="Times New Roman"/>
-          <w:color w:val="303030"/>
-          <w:sz w:val="24"/>
-          <w:szCs w:val="24"/>
-          <w:shd w:val="clear" w:color="auto" w:fill="FFFFFF"/>
-        </w:rPr>
-        <w:t xml:space="preserve">empty, </w:t>
-      </w:r>
-      <w:r>
-        <w:rPr>
-          <w:rFonts w:ascii="Times New Roman" w:hAnsi="Times New Roman" w:cs="Times New Roman"/>
-          <w:color w:val="303030"/>
-          <w:sz w:val="24"/>
-          <w:szCs w:val="24"/>
-          <w:shd w:val="clear" w:color="auto" w:fill="FFFFFF"/>
-        </w:rPr>
-        <w:t xml:space="preserve">continue; else </w:t>
-      </w:r>
-      <w:r>
-        <w:rPr>
-          <w:rFonts w:ascii="Times New Roman" w:hAnsi="Times New Roman" w:cs="Times New Roman"/>
-          <w:color w:val="303030"/>
-          <w:sz w:val="24"/>
-          <w:szCs w:val="24"/>
-          <w:shd w:val="clear" w:color="auto" w:fill="FFFFFF"/>
-        </w:rPr>
-        <w:t>return failure and exit.</w:t>
+        <w:t xml:space="preserve"> list is not empty, continue; else return failure and exit.</w:t>
       </w:r>
     </w:p>
     <w:p>
@@ -2491,8 +2399,9 @@
           <w:szCs w:val="24"/>
           <w:shd w:val="clear" w:color="auto" w:fill="FFFFFF"/>
         </w:rPr>
-        <w:t>R</w:t>
-      </w:r>
+        <w:t xml:space="preserve">Remove node n with the smallest value of f(n) from </w:t>
+      </w:r>
+      <w:proofErr w:type="spellStart"/>
       <w:r>
         <w:rPr>
           <w:rFonts w:ascii="Times New Roman" w:hAnsi="Times New Roman" w:cs="Times New Roman"/>
@@ -2501,8 +2410,9 @@
           <w:szCs w:val="24"/>
           <w:shd w:val="clear" w:color="auto" w:fill="FFFFFF"/>
         </w:rPr>
-        <w:t>emove node n with the smallest value of f(n) from O</w:t>
-      </w:r>
+        <w:t>OpenState</w:t>
+      </w:r>
+      <w:proofErr w:type="spellEnd"/>
       <w:r>
         <w:rPr>
           <w:rFonts w:ascii="Times New Roman" w:hAnsi="Times New Roman" w:cs="Times New Roman"/>
@@ -2511,8 +2421,9 @@
           <w:szCs w:val="24"/>
           <w:shd w:val="clear" w:color="auto" w:fill="FFFFFF"/>
         </w:rPr>
-        <w:t xml:space="preserve">penState </w:t>
-      </w:r>
+        <w:t xml:space="preserve"> and move it to the list </w:t>
+      </w:r>
+      <w:proofErr w:type="spellStart"/>
       <w:r>
         <w:rPr>
           <w:rFonts w:ascii="Times New Roman" w:hAnsi="Times New Roman" w:cs="Times New Roman"/>
@@ -2521,8 +2432,9 @@
           <w:szCs w:val="24"/>
           <w:shd w:val="clear" w:color="auto" w:fill="FFFFFF"/>
         </w:rPr>
-        <w:t xml:space="preserve">and move it to </w:t>
-      </w:r>
+        <w:t>ClosedState</w:t>
+      </w:r>
+      <w:proofErr w:type="spellEnd"/>
       <w:r>
         <w:rPr>
           <w:rFonts w:ascii="Times New Roman" w:hAnsi="Times New Roman" w:cs="Times New Roman"/>
@@ -2531,27 +2443,7 @@
           <w:szCs w:val="24"/>
           <w:shd w:val="clear" w:color="auto" w:fill="FFFFFF"/>
         </w:rPr>
-        <w:t xml:space="preserve">the </w:t>
-      </w:r>
-      <w:r>
-        <w:rPr>
-          <w:rFonts w:ascii="Times New Roman" w:hAnsi="Times New Roman" w:cs="Times New Roman"/>
-          <w:color w:val="303030"/>
-          <w:sz w:val="24"/>
-          <w:szCs w:val="24"/>
-          <w:shd w:val="clear" w:color="auto" w:fill="FFFFFF"/>
-        </w:rPr>
-        <w:t xml:space="preserve">list </w:t>
-      </w:r>
-      <w:r>
-        <w:rPr>
-          <w:rFonts w:ascii="Times New Roman" w:hAnsi="Times New Roman" w:cs="Times New Roman"/>
-          <w:color w:val="303030"/>
-          <w:sz w:val="24"/>
-          <w:szCs w:val="24"/>
-          <w:shd w:val="clear" w:color="auto" w:fill="FFFFFF"/>
-        </w:rPr>
-        <w:t>ClosedState.</w:t>
+        <w:t>.</w:t>
       </w:r>
     </w:p>
     <w:p>
@@ -2576,18 +2468,10 @@
           <w:szCs w:val="24"/>
           <w:shd w:val="clear" w:color="auto" w:fill="FFFFFF"/>
         </w:rPr>
-        <w:t>I</w:t>
-      </w:r>
-      <w:r>
-        <w:rPr>
-          <w:rFonts w:ascii="Times New Roman" w:hAnsi="Times New Roman" w:cs="Times New Roman"/>
-          <w:color w:val="303030"/>
-          <w:sz w:val="24"/>
-          <w:szCs w:val="24"/>
-          <w:shd w:val="clear" w:color="auto" w:fill="FFFFFF"/>
-        </w:rPr>
-        <w:t>f node n is a goal state, return success and exit.</w:t>
-      </w:r>
+        <w:t>If node n is a goal state, return success and exit.</w:t>
+      </w:r>
+      <w:bookmarkStart w:id="0" w:name="_GoBack"/>
+      <w:bookmarkEnd w:id="0"/>
     </w:p>
     <w:p>
       <w:pPr>
@@ -2925,21 +2809,76 @@
         </w:rPr>
         <w:t xml:space="preserve"> has not been in either </w:t>
       </w:r>
-      <w:r>
-        <w:rPr>
-          <w:rFonts w:ascii="Times New Roman" w:hAnsi="Times New Roman" w:cs="Times New Roman"/>
-          <w:sz w:val="24"/>
-          <w:szCs w:val="24"/>
-        </w:rPr>
-        <w:t xml:space="preserve">OpenState and ClosedState </w:t>
-      </w:r>
-      <w:r>
-        <w:rPr>
-          <w:rFonts w:ascii="Times New Roman" w:hAnsi="Times New Roman" w:cs="Times New Roman"/>
-          <w:sz w:val="24"/>
-          <w:szCs w:val="24"/>
-        </w:rPr>
-        <w:t>list, add it to O</w:t>
+      <w:proofErr w:type="spellStart"/>
+      <w:r>
+        <w:rPr>
+          <w:rFonts w:ascii="Times New Roman" w:hAnsi="Times New Roman" w:cs="Times New Roman"/>
+          <w:sz w:val="24"/>
+          <w:szCs w:val="24"/>
+        </w:rPr>
+        <w:t>OpenState</w:t>
+      </w:r>
+      <w:proofErr w:type="spellEnd"/>
+      <w:r>
+        <w:rPr>
+          <w:rFonts w:ascii="Times New Roman" w:hAnsi="Times New Roman" w:cs="Times New Roman"/>
+          <w:sz w:val="24"/>
+          <w:szCs w:val="24"/>
+        </w:rPr>
+        <w:t xml:space="preserve"> </w:t>
+      </w:r>
+      <w:proofErr w:type="gramStart"/>
+      <w:r>
+        <w:rPr>
+          <w:rFonts w:ascii="Times New Roman" w:hAnsi="Times New Roman" w:cs="Times New Roman"/>
+          <w:sz w:val="24"/>
+          <w:szCs w:val="24"/>
+        </w:rPr>
+        <w:t>and</w:t>
+      </w:r>
+      <w:proofErr w:type="gramEnd"/>
+      <w:r>
+        <w:rPr>
+          <w:rFonts w:ascii="Times New Roman" w:hAnsi="Times New Roman" w:cs="Times New Roman"/>
+          <w:sz w:val="24"/>
+          <w:szCs w:val="24"/>
+        </w:rPr>
+        <w:t xml:space="preserve"> </w:t>
+      </w:r>
+      <w:proofErr w:type="spellStart"/>
+      <w:r>
+        <w:rPr>
+          <w:rFonts w:ascii="Times New Roman" w:hAnsi="Times New Roman" w:cs="Times New Roman"/>
+          <w:sz w:val="24"/>
+          <w:szCs w:val="24"/>
+        </w:rPr>
+        <w:t>ClosedState</w:t>
+      </w:r>
+      <w:proofErr w:type="spellEnd"/>
+      <w:r>
+        <w:rPr>
+          <w:rFonts w:ascii="Times New Roman" w:hAnsi="Times New Roman" w:cs="Times New Roman"/>
+          <w:sz w:val="24"/>
+          <w:szCs w:val="24"/>
+        </w:rPr>
+        <w:t xml:space="preserve"> </w:t>
+      </w:r>
+      <w:r>
+        <w:rPr>
+          <w:rFonts w:ascii="Times New Roman" w:hAnsi="Times New Roman" w:cs="Times New Roman"/>
+          <w:sz w:val="24"/>
+          <w:szCs w:val="24"/>
+        </w:rPr>
+        <w:t xml:space="preserve">list, add it to </w:t>
+      </w:r>
+      <w:proofErr w:type="spellStart"/>
+      <w:r>
+        <w:rPr>
+          <w:rFonts w:ascii="Times New Roman" w:hAnsi="Times New Roman" w:cs="Times New Roman"/>
+          <w:sz w:val="24"/>
+          <w:szCs w:val="24"/>
+        </w:rPr>
+        <w:t>O</w:t>
       </w:r>
       <w:r>
         <w:rPr>
@@ -2949,6 +2888,7 @@
         </w:rPr>
         <w:t>penState</w:t>
       </w:r>
+      <w:proofErr w:type="spellEnd"/>
       <w:r>
         <w:rPr>
           <w:rFonts w:ascii="Times New Roman" w:hAnsi="Times New Roman" w:cs="Times New Roman"/>
@@ -3008,7 +2948,10 @@
           <w:szCs w:val="28"/>
         </w:rPr>
       </w:pPr>
-      <w:r>
+    </w:p>
+    <w:p>
+      <w:pPr>
+        <w:spacing w:line="360" w:lineRule="auto"/>
         <w:rPr>
           <w:rFonts w:ascii="Times New Roman" w:hAnsi="Times New Roman" w:cs="Times New Roman"/>
           <w:b/>
@@ -3016,8 +2959,7 @@
           <w:sz w:val="28"/>
           <w:szCs w:val="28"/>
         </w:rPr>
-        <w:t xml:space="preserve">Project </w:t>
-      </w:r>
+      </w:pPr>
       <w:r>
         <w:rPr>
           <w:rFonts w:ascii="Times New Roman" w:hAnsi="Times New Roman" w:cs="Times New Roman"/>
@@ -3026,6 +2968,16 @@
           <w:sz w:val="28"/>
           <w:szCs w:val="28"/>
         </w:rPr>
+        <w:t xml:space="preserve">Project </w:t>
+      </w:r>
+      <w:r>
+        <w:rPr>
+          <w:rFonts w:ascii="Times New Roman" w:hAnsi="Times New Roman" w:cs="Times New Roman"/>
+          <w:b/>
+          <w:bCs/>
+          <w:sz w:val="28"/>
+          <w:szCs w:val="28"/>
+        </w:rPr>
         <w:t xml:space="preserve">Implementation </w:t>
       </w:r>
     </w:p>
@@ -3044,23 +2996,33 @@
           <w:sz w:val="24"/>
           <w:szCs w:val="24"/>
         </w:rPr>
-        <w:t>This snippet</w:t>
-      </w:r>
-      <w:r>
-        <w:rPr>
-          <w:rFonts w:ascii="Times New Roman" w:hAnsi="Times New Roman" w:cs="Times New Roman"/>
-          <w:sz w:val="24"/>
-          <w:szCs w:val="24"/>
-        </w:rPr>
-        <w:t xml:space="preserve"> of code</w:t>
-      </w:r>
-      <w:r>
-        <w:rPr>
-          <w:rFonts w:ascii="Times New Roman" w:hAnsi="Times New Roman" w:cs="Times New Roman"/>
-          <w:sz w:val="24"/>
-          <w:szCs w:val="24"/>
-        </w:rPr>
-        <w:t xml:space="preserve"> shows the Manhattan</w:t>
+        <w:t xml:space="preserve">Since I have stated that I have developed and implemented this project in java, I have split each main function into object classes. The first object class I started with was the </w:t>
+      </w:r>
+      <w:proofErr w:type="spellStart"/>
+      <w:r>
+        <w:rPr>
+          <w:rFonts w:ascii="Times New Roman" w:hAnsi="Times New Roman" w:cs="Times New Roman"/>
+          <w:sz w:val="24"/>
+          <w:szCs w:val="24"/>
+        </w:rPr>
+        <w:t>PuzzleBoard</w:t>
+      </w:r>
+      <w:proofErr w:type="spellEnd"/>
+      <w:r>
+        <w:rPr>
+          <w:rFonts w:ascii="Times New Roman" w:hAnsi="Times New Roman" w:cs="Times New Roman"/>
+          <w:sz w:val="24"/>
+          <w:szCs w:val="24"/>
+        </w:rPr>
+        <w:t xml:space="preserve"> class. This class</w:t>
+      </w:r>
+      <w:r>
+        <w:rPr>
+          <w:rFonts w:ascii="Times New Roman" w:hAnsi="Times New Roman" w:cs="Times New Roman"/>
+          <w:sz w:val="24"/>
+          <w:szCs w:val="24"/>
+        </w:rPr>
+        <w:t xml:space="preserve"> represents a N-puzzle board with each of the number values and board state value</w:t>
       </w:r>
       <w:r>
         <w:rPr>
@@ -3076,35 +3038,85 @@
           <w:sz w:val="24"/>
           <w:szCs w:val="24"/>
         </w:rPr>
-        <w:t xml:space="preserve">distance function that is written in Java. This function returns an integer which represents the Manhattan distance between current and the goal states. </w:t>
-      </w:r>
-      <w:r>
-        <w:rPr>
-          <w:rFonts w:ascii="Times New Roman" w:hAnsi="Times New Roman" w:cs="Times New Roman"/>
-          <w:sz w:val="24"/>
-          <w:szCs w:val="24"/>
+        <w:t>but represented through</w:t>
+      </w:r>
+      <w:r>
+        <w:rPr>
+          <w:rFonts w:ascii="Times New Roman" w:hAnsi="Times New Roman" w:cs="Times New Roman"/>
+          <w:sz w:val="24"/>
+          <w:szCs w:val="24"/>
+        </w:rPr>
+        <w:t xml:space="preserve"> all the attributes and methods for a puzzle board state</w:t>
+      </w:r>
+      <w:r>
+        <w:rPr>
+          <w:rFonts w:ascii="Times New Roman" w:hAnsi="Times New Roman" w:cs="Times New Roman"/>
+          <w:sz w:val="24"/>
+          <w:szCs w:val="24"/>
+        </w:rPr>
+        <w:t>. Here is a code snippet of the</w:t>
+      </w:r>
+      <w:r>
+        <w:rPr>
+          <w:rFonts w:ascii="Times New Roman" w:hAnsi="Times New Roman" w:cs="Times New Roman"/>
+          <w:sz w:val="24"/>
+          <w:szCs w:val="24"/>
+        </w:rPr>
+        <w:t xml:space="preserve"> </w:t>
+      </w:r>
+      <w:proofErr w:type="gramStart"/>
+      <w:r>
+        <w:rPr>
+          <w:rFonts w:ascii="Times New Roman" w:hAnsi="Times New Roman" w:cs="Times New Roman"/>
+          <w:sz w:val="24"/>
+          <w:szCs w:val="24"/>
+        </w:rPr>
+        <w:t>neighbors(</w:t>
+      </w:r>
+      <w:proofErr w:type="gramEnd"/>
+      <w:r>
+        <w:rPr>
+          <w:rFonts w:ascii="Times New Roman" w:hAnsi="Times New Roman" w:cs="Times New Roman"/>
+          <w:sz w:val="24"/>
+          <w:szCs w:val="24"/>
+        </w:rPr>
+        <w:t>) method which is</w:t>
+      </w:r>
+      <w:r>
+        <w:rPr>
+          <w:rFonts w:ascii="Times New Roman" w:hAnsi="Times New Roman" w:cs="Times New Roman"/>
+          <w:sz w:val="24"/>
+          <w:szCs w:val="24"/>
+        </w:rPr>
+        <w:t xml:space="preserve"> </w:t>
+      </w:r>
+      <w:r>
+        <w:rPr>
+          <w:rFonts w:ascii="Times New Roman" w:hAnsi="Times New Roman" w:cs="Times New Roman"/>
+          <w:sz w:val="24"/>
+          <w:szCs w:val="24"/>
+        </w:rPr>
+        <w:t>one of the important methods of the class.</w:t>
+      </w:r>
+    </w:p>
+    <w:p>
+      <w:pPr>
+        <w:spacing w:line="360" w:lineRule="auto"/>
+        <w:rPr>
+          <w:rFonts w:ascii="Times New Roman" w:hAnsi="Times New Roman" w:cs="Times New Roman"/>
+          <w:sz w:val="24"/>
+          <w:szCs w:val="24"/>
+        </w:rPr>
+      </w:pPr>
+      <w:r>
+        <w:rPr>
+          <w:noProof/>
         </w:rPr>
         <w:lastRenderedPageBreak/>
-        <w:t>The function Next the function calculates distance between the current element i in both states. Each iteration of the for loop adds distance to the previous value which eventually returns Manhattan distance between the current and goal states.</w:t>
-      </w:r>
-    </w:p>
-    <w:p>
-      <w:pPr>
-        <w:spacing w:line="360" w:lineRule="auto"/>
-        <w:rPr>
-          <w:rFonts w:ascii="Times New Roman" w:hAnsi="Times New Roman" w:cs="Times New Roman"/>
-          <w:sz w:val="24"/>
-          <w:szCs w:val="24"/>
-        </w:rPr>
-      </w:pPr>
-      <w:r>
-        <w:rPr>
-          <w:noProof/>
-        </w:rPr>
         <w:drawing>
-          <wp:inline distT="0" distB="0" distL="0" distR="0" wp14:anchorId="2F1F54AE" wp14:editId="4D750177">
-            <wp:extent cx="5943600" cy="3425825"/>
-            <wp:effectExtent l="0" t="0" r="0" b="3175"/>
+          <wp:inline distT="0" distB="0" distL="0" distR="0" wp14:anchorId="44B6A937" wp14:editId="24F742D5">
+            <wp:extent cx="6383020" cy="2605177"/>
+            <wp:effectExtent l="0" t="0" r="0" b="5080"/>
             <wp:docPr id="1" name="Picture 1"/>
             <wp:cNvGraphicFramePr>
               <a:graphicFrameLocks xmlns:a="http://schemas.openxmlformats.org/drawingml/2006/main" noChangeAspect="1"/>
@@ -3125,7 +3137,7 @@
                   <pic:spPr>
                     <a:xfrm>
                       <a:off x="0" y="0"/>
-                      <a:ext cx="5943600" cy="3425825"/>
+                      <a:ext cx="6390923" cy="2608403"/>
                     </a:xfrm>
                     <a:prstGeom prst="rect">
                       <a:avLst/>
@@ -3137,13 +3149,593 @@
           </wp:inline>
         </w:drawing>
       </w:r>
-      <w:bookmarkStart w:id="0" w:name="_GoBack"/>
-      <w:bookmarkEnd w:id="0"/>
+    </w:p>
+    <w:p>
+      <w:pPr>
+        <w:spacing w:line="360" w:lineRule="auto"/>
+        <w:rPr>
+          <w:rFonts w:ascii="Times New Roman" w:hAnsi="Times New Roman" w:cs="Times New Roman"/>
+          <w:sz w:val="24"/>
+          <w:szCs w:val="24"/>
+        </w:rPr>
+      </w:pPr>
+      <w:r>
+        <w:rPr>
+          <w:rFonts w:ascii="Times New Roman" w:hAnsi="Times New Roman" w:cs="Times New Roman"/>
+          <w:sz w:val="24"/>
+          <w:szCs w:val="24"/>
+        </w:rPr>
+        <w:t>This is crucial of a method because it is used for generating the neighboring/child states from the current state when the current is being processed after being removed from the priority queue.</w:t>
+      </w:r>
+      <w:r>
+        <w:rPr>
+          <w:rFonts w:ascii="Times New Roman" w:hAnsi="Times New Roman" w:cs="Times New Roman"/>
+          <w:sz w:val="24"/>
+          <w:szCs w:val="24"/>
+        </w:rPr>
+        <w:t xml:space="preserve"> This method gets the zero index from the current board state and checks what different moves it can perform and then pushed into the children LinkList.</w:t>
+      </w:r>
+      <w:r>
+        <w:rPr>
+          <w:rFonts w:ascii="Times New Roman" w:hAnsi="Times New Roman" w:cs="Times New Roman"/>
+          <w:sz w:val="24"/>
+          <w:szCs w:val="24"/>
+        </w:rPr>
+        <w:t xml:space="preserve"> I will go into more into where this is used as I go on. Next, I will talk about </w:t>
+      </w:r>
+      <w:r>
+        <w:rPr>
+          <w:rFonts w:ascii="Times New Roman" w:hAnsi="Times New Roman" w:cs="Times New Roman"/>
+          <w:sz w:val="24"/>
+          <w:szCs w:val="24"/>
+        </w:rPr>
+        <w:t xml:space="preserve">one of the heuristic functions I used to calculate the cost of the current state which is </w:t>
+      </w:r>
+      <w:r>
+        <w:rPr>
+          <w:rFonts w:ascii="Times New Roman" w:hAnsi="Times New Roman" w:cs="Times New Roman"/>
+          <w:sz w:val="24"/>
+          <w:szCs w:val="24"/>
+        </w:rPr>
+        <w:t>the Manhatt</w:t>
+      </w:r>
+      <w:r>
+        <w:rPr>
+          <w:rFonts w:ascii="Times New Roman" w:hAnsi="Times New Roman" w:cs="Times New Roman"/>
+          <w:sz w:val="24"/>
+          <w:szCs w:val="24"/>
+        </w:rPr>
+        <w:t>a</w:t>
+      </w:r>
+      <w:r>
+        <w:rPr>
+          <w:rFonts w:ascii="Times New Roman" w:hAnsi="Times New Roman" w:cs="Times New Roman"/>
+          <w:sz w:val="24"/>
+          <w:szCs w:val="24"/>
+        </w:rPr>
+        <w:t xml:space="preserve">n </w:t>
+      </w:r>
+      <w:r>
+        <w:rPr>
+          <w:rFonts w:ascii="Times New Roman" w:hAnsi="Times New Roman" w:cs="Times New Roman"/>
+          <w:sz w:val="24"/>
+          <w:szCs w:val="24"/>
+        </w:rPr>
+        <w:t xml:space="preserve">distance. This code snippet shows the </w:t>
+      </w:r>
+      <w:r>
+        <w:rPr>
+          <w:rFonts w:ascii="Times New Roman" w:hAnsi="Times New Roman" w:cs="Times New Roman"/>
+          <w:sz w:val="24"/>
+          <w:szCs w:val="24"/>
+        </w:rPr>
+        <w:t>Manhattan distance</w:t>
+      </w:r>
+      <w:r>
+        <w:rPr>
+          <w:rFonts w:ascii="Times New Roman" w:hAnsi="Times New Roman" w:cs="Times New Roman"/>
+          <w:sz w:val="24"/>
+          <w:szCs w:val="24"/>
+        </w:rPr>
+        <w:t xml:space="preserve"> method code:</w:t>
+      </w:r>
+    </w:p>
+    <w:p>
+      <w:pPr>
+        <w:spacing w:line="360" w:lineRule="auto"/>
+        <w:rPr>
+          <w:rFonts w:ascii="Times New Roman" w:hAnsi="Times New Roman" w:cs="Times New Roman"/>
+          <w:sz w:val="24"/>
+          <w:szCs w:val="24"/>
+        </w:rPr>
+      </w:pPr>
+      <w:r>
+        <w:rPr>
+          <w:noProof/>
+        </w:rPr>
+        <w:drawing>
+          <wp:inline distT="0" distB="0" distL="0" distR="0" wp14:anchorId="6E5866FF" wp14:editId="71175335">
+            <wp:extent cx="4744529" cy="2731931"/>
+            <wp:effectExtent l="0" t="0" r="0" b="0"/>
+            <wp:docPr id="2" name="Picture 2"/>
+            <wp:cNvGraphicFramePr>
+              <a:graphicFrameLocks xmlns:a="http://schemas.openxmlformats.org/drawingml/2006/main" noChangeAspect="1"/>
+            </wp:cNvGraphicFramePr>
+            <a:graphic xmlns:a="http://schemas.openxmlformats.org/drawingml/2006/main">
+              <a:graphicData uri="http://schemas.openxmlformats.org/drawingml/2006/picture">
+                <pic:pic xmlns:pic="http://schemas.openxmlformats.org/drawingml/2006/picture">
+                  <pic:nvPicPr>
+                    <pic:cNvPr id="1" name=""/>
+                    <pic:cNvPicPr/>
+                  </pic:nvPicPr>
+                  <pic:blipFill>
+                    <a:blip r:embed="rId8"/>
+                    <a:stretch>
+                      <a:fillRect/>
+                    </a:stretch>
+                  </pic:blipFill>
+                  <pic:spPr>
+                    <a:xfrm>
+                      <a:off x="0" y="0"/>
+                      <a:ext cx="4853721" cy="2794805"/>
+                    </a:xfrm>
+                    <a:prstGeom prst="rect">
+                      <a:avLst/>
+                    </a:prstGeom>
+                  </pic:spPr>
+                </pic:pic>
+              </a:graphicData>
+            </a:graphic>
+          </wp:inline>
+        </w:drawing>
+      </w:r>
+    </w:p>
+    <w:p>
+      <w:pPr>
+        <w:spacing w:line="360" w:lineRule="auto"/>
+        <w:rPr>
+          <w:rFonts w:ascii="Times New Roman" w:hAnsi="Times New Roman" w:cs="Times New Roman"/>
+          <w:sz w:val="24"/>
+          <w:szCs w:val="24"/>
+        </w:rPr>
+      </w:pPr>
+      <w:r>
+        <w:rPr>
+          <w:rFonts w:ascii="Times New Roman" w:hAnsi="Times New Roman" w:cs="Times New Roman"/>
+          <w:sz w:val="24"/>
+          <w:szCs w:val="24"/>
+        </w:rPr>
+        <w:t>The main way I came up comparing the current state to goal state without having two arrays to compare with was by hav</w:t>
+      </w:r>
+      <w:r>
+        <w:rPr>
+          <w:rFonts w:ascii="Times New Roman" w:hAnsi="Times New Roman" w:cs="Times New Roman"/>
+          <w:sz w:val="24"/>
+          <w:szCs w:val="24"/>
+        </w:rPr>
+        <w:t xml:space="preserve">ing each element of the two-dimensional array be check by both their row position and column position. For example, if the first element of the array have the value of 4, which the correct </w:t>
+      </w:r>
+      <w:r>
+        <w:rPr>
+          <w:rFonts w:ascii="Times New Roman" w:hAnsi="Times New Roman" w:cs="Times New Roman"/>
+          <w:sz w:val="24"/>
+          <w:szCs w:val="24"/>
+        </w:rPr>
+        <w:lastRenderedPageBreak/>
+        <w:t xml:space="preserve">value should be 1 in that element, I first check the row position by subtracting the value by 1 and dividing it by the max length of the board dimensions (so 3 if it’s a 3x3 board). This will have the row value be (4-1)/3 = 1, so the row position for </w:t>
+      </w:r>
+      <w:r>
+        <w:rPr>
+          <w:rFonts w:ascii="Times New Roman" w:hAnsi="Times New Roman" w:cs="Times New Roman"/>
+          <w:sz w:val="24"/>
+          <w:szCs w:val="24"/>
+        </w:rPr>
+        <w:t xml:space="preserve">the value 4 </w:t>
+      </w:r>
+      <w:r>
+        <w:rPr>
+          <w:rFonts w:ascii="Times New Roman" w:hAnsi="Times New Roman" w:cs="Times New Roman"/>
+          <w:sz w:val="24"/>
+          <w:szCs w:val="24"/>
+        </w:rPr>
+        <w:t xml:space="preserve">is </w:t>
+      </w:r>
+      <w:r>
+        <w:rPr>
+          <w:rFonts w:ascii="Times New Roman" w:hAnsi="Times New Roman" w:cs="Times New Roman"/>
+          <w:sz w:val="24"/>
+          <w:szCs w:val="24"/>
+        </w:rPr>
+        <w:t>in the second row. For the column position, I do the same thing, but I divide it and take its remainder, so for the value 4 it will be (4-1) % 3 = 0 which the value 4 will be in the first column in the second row. Next, I get the difference of both row and column position indexes and add them both to the total cost of the current state.</w:t>
+      </w:r>
+    </w:p>
+    <w:p>
+      <w:pPr>
+        <w:spacing w:line="360" w:lineRule="auto"/>
+        <w:rPr>
+          <w:rFonts w:ascii="Times New Roman" w:hAnsi="Times New Roman" w:cs="Times New Roman"/>
+          <w:sz w:val="24"/>
+          <w:szCs w:val="24"/>
+        </w:rPr>
+      </w:pPr>
+      <w:r>
+        <w:rPr>
+          <w:rFonts w:ascii="Times New Roman" w:hAnsi="Times New Roman" w:cs="Times New Roman"/>
+          <w:sz w:val="24"/>
+          <w:szCs w:val="24"/>
+        </w:rPr>
+        <w:t xml:space="preserve">Next, I will go over the AStar class which is the main class that implements the actual algorithm to its fullest. The class just utilizes the class constructor to implement the algorithm so I will talk about each section of the constructor to break down what is happening. First, at the beginning of the constructor the open state and close state are initialized, which the open state </w:t>
+      </w:r>
+      <w:r>
+        <w:rPr>
+          <w:rFonts w:ascii="Times New Roman" w:hAnsi="Times New Roman" w:cs="Times New Roman"/>
+          <w:sz w:val="24"/>
+          <w:szCs w:val="24"/>
+        </w:rPr>
+        <w:t xml:space="preserve">is </w:t>
+      </w:r>
+      <w:r>
+        <w:rPr>
+          <w:rFonts w:ascii="Times New Roman" w:hAnsi="Times New Roman" w:cs="Times New Roman"/>
+          <w:sz w:val="24"/>
+          <w:szCs w:val="24"/>
+        </w:rPr>
+        <w:t>implemented as a PriorityQueue and the c</w:t>
+      </w:r>
+      <w:r>
+        <w:rPr>
+          <w:rFonts w:ascii="Times New Roman" w:hAnsi="Times New Roman" w:cs="Times New Roman"/>
+          <w:sz w:val="24"/>
+          <w:szCs w:val="24"/>
+        </w:rPr>
+        <w:t>lose state is implemented as a HashMap, then the current state is then created and then the starting state is then inserted into the open state ready to be processed.</w:t>
+      </w:r>
+    </w:p>
+    <w:p>
+      <w:pPr>
+        <w:spacing w:line="360" w:lineRule="auto"/>
+        <w:rPr>
+          <w:rFonts w:ascii="Times New Roman" w:hAnsi="Times New Roman" w:cs="Times New Roman"/>
+          <w:sz w:val="24"/>
+          <w:szCs w:val="24"/>
+        </w:rPr>
+      </w:pPr>
+      <w:r>
+        <w:rPr>
+          <w:noProof/>
+        </w:rPr>
+        <w:drawing>
+          <wp:inline distT="0" distB="0" distL="0" distR="0" wp14:anchorId="08631B59" wp14:editId="2C6ED0E8">
+            <wp:extent cx="6400800" cy="1775460"/>
+            <wp:effectExtent l="0" t="0" r="0" b="0"/>
+            <wp:docPr id="3" name="Picture 3"/>
+            <wp:cNvGraphicFramePr>
+              <a:graphicFrameLocks xmlns:a="http://schemas.openxmlformats.org/drawingml/2006/main" noChangeAspect="1"/>
+            </wp:cNvGraphicFramePr>
+            <a:graphic xmlns:a="http://schemas.openxmlformats.org/drawingml/2006/main">
+              <a:graphicData uri="http://schemas.openxmlformats.org/drawingml/2006/picture">
+                <pic:pic xmlns:pic="http://schemas.openxmlformats.org/drawingml/2006/picture">
+                  <pic:nvPicPr>
+                    <pic:cNvPr id="1" name=""/>
+                    <pic:cNvPicPr/>
+                  </pic:nvPicPr>
+                  <pic:blipFill>
+                    <a:blip r:embed="rId9"/>
+                    <a:stretch>
+                      <a:fillRect/>
+                    </a:stretch>
+                  </pic:blipFill>
+                  <pic:spPr>
+                    <a:xfrm>
+                      <a:off x="0" y="0"/>
+                      <a:ext cx="6400800" cy="1775460"/>
+                    </a:xfrm>
+                    <a:prstGeom prst="rect">
+                      <a:avLst/>
+                    </a:prstGeom>
+                  </pic:spPr>
+                </pic:pic>
+              </a:graphicData>
+            </a:graphic>
+          </wp:inline>
+        </w:drawing>
+      </w:r>
+    </w:p>
+    <w:p>
+      <w:pPr>
+        <w:spacing w:line="360" w:lineRule="auto"/>
+        <w:rPr>
+          <w:rFonts w:ascii="Times New Roman" w:hAnsi="Times New Roman" w:cs="Times New Roman"/>
+          <w:sz w:val="24"/>
+          <w:szCs w:val="24"/>
+        </w:rPr>
+      </w:pPr>
+      <w:r>
+        <w:rPr>
+          <w:rFonts w:ascii="Times New Roman" w:hAnsi="Times New Roman" w:cs="Times New Roman"/>
+          <w:sz w:val="24"/>
+          <w:szCs w:val="24"/>
+        </w:rPr>
+        <w:t xml:space="preserve">Next, I begin </w:t>
+      </w:r>
+      <w:r>
+        <w:rPr>
+          <w:rFonts w:ascii="Times New Roman" w:hAnsi="Times New Roman" w:cs="Times New Roman"/>
+          <w:sz w:val="24"/>
+          <w:szCs w:val="24"/>
+        </w:rPr>
+        <w:t>an</w:t>
+      </w:r>
+      <w:r>
+        <w:rPr>
+          <w:rFonts w:ascii="Times New Roman" w:hAnsi="Times New Roman" w:cs="Times New Roman"/>
+          <w:sz w:val="24"/>
+          <w:szCs w:val="24"/>
+        </w:rPr>
+        <w:t xml:space="preserve"> infinite while loop then remove the minimum valued state from the open state queue and assign it to the current state variable. The current processing state is then </w:t>
+      </w:r>
+      <w:r>
+        <w:rPr>
+          <w:rFonts w:ascii="Times New Roman" w:hAnsi="Times New Roman" w:cs="Times New Roman"/>
+          <w:sz w:val="24"/>
+          <w:szCs w:val="24"/>
+        </w:rPr>
+        <w:t>added</w:t>
+      </w:r>
+      <w:r>
+        <w:rPr>
+          <w:rFonts w:ascii="Times New Roman" w:hAnsi="Times New Roman" w:cs="Times New Roman"/>
+          <w:sz w:val="24"/>
+          <w:szCs w:val="24"/>
+        </w:rPr>
+        <w:t xml:space="preserve"> </w:t>
+      </w:r>
+      <w:r>
+        <w:rPr>
+          <w:rFonts w:ascii="Times New Roman" w:hAnsi="Times New Roman" w:cs="Times New Roman"/>
+          <w:sz w:val="24"/>
+          <w:szCs w:val="24"/>
+        </w:rPr>
+        <w:t xml:space="preserve">to the </w:t>
+      </w:r>
+      <w:r>
+        <w:rPr>
+          <w:rFonts w:ascii="Times New Roman" w:hAnsi="Times New Roman" w:cs="Times New Roman"/>
+          <w:sz w:val="24"/>
+          <w:szCs w:val="24"/>
+        </w:rPr>
+        <w:t>close state since it is</w:t>
+      </w:r>
+      <w:r>
+        <w:rPr>
+          <w:rFonts w:ascii="Times New Roman" w:hAnsi="Times New Roman" w:cs="Times New Roman"/>
+          <w:sz w:val="24"/>
+          <w:szCs w:val="24"/>
+        </w:rPr>
+        <w:t xml:space="preserve"> being chosen as a parent state. I then increment the total moves counter to track how many moves the machine took to solve this puzzle and display the current state board into the terminal. </w:t>
+      </w:r>
+    </w:p>
+    <w:p>
+      <w:pPr>
+        <w:spacing w:line="360" w:lineRule="auto"/>
+        <w:rPr>
+          <w:rFonts w:ascii="Times New Roman" w:hAnsi="Times New Roman" w:cs="Times New Roman"/>
+          <w:sz w:val="24"/>
+          <w:szCs w:val="24"/>
+        </w:rPr>
+      </w:pPr>
+      <w:r>
+        <w:rPr>
+          <w:noProof/>
+        </w:rPr>
+        <w:lastRenderedPageBreak/>
+        <w:drawing>
+          <wp:inline distT="0" distB="0" distL="0" distR="0" wp14:anchorId="160B257A" wp14:editId="39D6B1D3">
+            <wp:extent cx="6400800" cy="2767330"/>
+            <wp:effectExtent l="0" t="0" r="0" b="1270"/>
+            <wp:docPr id="4" name="Picture 4"/>
+            <wp:cNvGraphicFramePr>
+              <a:graphicFrameLocks xmlns:a="http://schemas.openxmlformats.org/drawingml/2006/main" noChangeAspect="1"/>
+            </wp:cNvGraphicFramePr>
+            <a:graphic xmlns:a="http://schemas.openxmlformats.org/drawingml/2006/main">
+              <a:graphicData uri="http://schemas.openxmlformats.org/drawingml/2006/picture">
+                <pic:pic xmlns:pic="http://schemas.openxmlformats.org/drawingml/2006/picture">
+                  <pic:nvPicPr>
+                    <pic:cNvPr id="1" name=""/>
+                    <pic:cNvPicPr/>
+                  </pic:nvPicPr>
+                  <pic:blipFill>
+                    <a:blip r:embed="rId10"/>
+                    <a:stretch>
+                      <a:fillRect/>
+                    </a:stretch>
+                  </pic:blipFill>
+                  <pic:spPr>
+                    <a:xfrm>
+                      <a:off x="0" y="0"/>
+                      <a:ext cx="6400800" cy="2767330"/>
+                    </a:xfrm>
+                    <a:prstGeom prst="rect">
+                      <a:avLst/>
+                    </a:prstGeom>
+                  </pic:spPr>
+                </pic:pic>
+              </a:graphicData>
+            </a:graphic>
+          </wp:inline>
+        </w:drawing>
+      </w:r>
+    </w:p>
+    <w:p>
+      <w:pPr>
+        <w:spacing w:line="360" w:lineRule="auto"/>
+        <w:rPr>
+          <w:rFonts w:ascii="Times New Roman" w:hAnsi="Times New Roman" w:cs="Times New Roman"/>
+          <w:sz w:val="24"/>
+          <w:szCs w:val="24"/>
+        </w:rPr>
+      </w:pPr>
+      <w:r>
+        <w:rPr>
+          <w:rFonts w:ascii="Times New Roman" w:hAnsi="Times New Roman" w:cs="Times New Roman"/>
+          <w:sz w:val="24"/>
+          <w:szCs w:val="24"/>
+        </w:rPr>
+        <w:t xml:space="preserve">Finally, after displaying the current board state, it checks if the current state of the board is the final goal state of the puzzle and if it is true the current state will assign the amount of move it took to get to that state to the minimum </w:t>
+      </w:r>
+      <w:r>
+        <w:rPr>
+          <w:rFonts w:ascii="Times New Roman" w:hAnsi="Times New Roman" w:cs="Times New Roman"/>
+          <w:sz w:val="24"/>
+          <w:szCs w:val="24"/>
+        </w:rPr>
+        <w:t xml:space="preserve">moves </w:t>
+      </w:r>
+      <w:r>
+        <w:rPr>
+          <w:rFonts w:ascii="Times New Roman" w:hAnsi="Times New Roman" w:cs="Times New Roman"/>
+          <w:sz w:val="24"/>
+          <w:szCs w:val="24"/>
+        </w:rPr>
+        <w:t>counter</w:t>
+      </w:r>
+      <w:r>
+        <w:rPr>
+          <w:rFonts w:ascii="Times New Roman" w:hAnsi="Times New Roman" w:cs="Times New Roman"/>
+          <w:sz w:val="24"/>
+          <w:szCs w:val="24"/>
+        </w:rPr>
+        <w:t xml:space="preserve"> then breaks from the infinite while loop</w:t>
+      </w:r>
+      <w:r>
+        <w:rPr>
+          <w:rFonts w:ascii="Times New Roman" w:hAnsi="Times New Roman" w:cs="Times New Roman"/>
+          <w:sz w:val="24"/>
+          <w:szCs w:val="24"/>
+        </w:rPr>
+        <w:t>.</w:t>
+      </w:r>
+      <w:r>
+        <w:rPr>
+          <w:rFonts w:ascii="Times New Roman" w:hAnsi="Times New Roman" w:cs="Times New Roman"/>
+          <w:sz w:val="24"/>
+          <w:szCs w:val="24"/>
+        </w:rPr>
+        <w:t xml:space="preserve"> If the current state is not the goal state, then within a for loop, which will continue to loop until there is no more neighbors/child state that can be generated from the current state, checks to see if the neighbor state that was generated is not a parent state and if true it will insert the new state into the open state to be processed. After the for loop is completed it will then go back to the top and repeat again.</w:t>
+      </w:r>
+    </w:p>
+    <w:p>
+      <w:pPr>
+        <w:spacing w:line="360" w:lineRule="auto"/>
+        <w:rPr>
+          <w:rFonts w:ascii="Times New Roman" w:hAnsi="Times New Roman" w:cs="Times New Roman"/>
+          <w:sz w:val="24"/>
+          <w:szCs w:val="24"/>
+        </w:rPr>
+      </w:pPr>
+      <w:r>
+        <w:rPr>
+          <w:noProof/>
+        </w:rPr>
+        <w:drawing>
+          <wp:inline distT="0" distB="0" distL="0" distR="0" wp14:anchorId="1FE562F3" wp14:editId="73176946">
+            <wp:extent cx="6400800" cy="1328468"/>
+            <wp:effectExtent l="0" t="0" r="0" b="5080"/>
+            <wp:docPr id="5" name="Picture 5"/>
+            <wp:cNvGraphicFramePr>
+              <a:graphicFrameLocks xmlns:a="http://schemas.openxmlformats.org/drawingml/2006/main" noChangeAspect="1"/>
+            </wp:cNvGraphicFramePr>
+            <a:graphic xmlns:a="http://schemas.openxmlformats.org/drawingml/2006/main">
+              <a:graphicData uri="http://schemas.openxmlformats.org/drawingml/2006/picture">
+                <pic:pic xmlns:pic="http://schemas.openxmlformats.org/drawingml/2006/picture">
+                  <pic:nvPicPr>
+                    <pic:cNvPr id="1" name=""/>
+                    <pic:cNvPicPr/>
+                  </pic:nvPicPr>
+                  <pic:blipFill>
+                    <a:blip r:embed="rId11"/>
+                    <a:stretch>
+                      <a:fillRect/>
+                    </a:stretch>
+                  </pic:blipFill>
+                  <pic:spPr>
+                    <a:xfrm>
+                      <a:off x="0" y="0"/>
+                      <a:ext cx="6424718" cy="1333432"/>
+                    </a:xfrm>
+                    <a:prstGeom prst="rect">
+                      <a:avLst/>
+                    </a:prstGeom>
+                  </pic:spPr>
+                </pic:pic>
+              </a:graphicData>
+            </a:graphic>
+          </wp:inline>
+        </w:drawing>
+      </w:r>
+    </w:p>
+    <w:p>
+      <w:pPr>
+        <w:spacing w:after="0" w:line="360" w:lineRule="auto"/>
+        <w:rPr>
+          <w:rFonts w:ascii="Times New Roman" w:hAnsi="Times New Roman" w:cs="Times New Roman"/>
+          <w:b/>
+          <w:bCs/>
+          <w:sz w:val="28"/>
+          <w:szCs w:val="28"/>
+        </w:rPr>
+      </w:pPr>
+      <w:r>
+        <w:rPr>
+          <w:rFonts w:ascii="Times New Roman" w:hAnsi="Times New Roman" w:cs="Times New Roman"/>
+          <w:b/>
+          <w:bCs/>
+          <w:sz w:val="28"/>
+          <w:szCs w:val="28"/>
+        </w:rPr>
+        <w:t>Further Project I</w:t>
+      </w:r>
+      <w:r>
+        <w:rPr>
+          <w:rFonts w:ascii="Times New Roman" w:hAnsi="Times New Roman" w:cs="Times New Roman"/>
+          <w:b/>
+          <w:bCs/>
+          <w:sz w:val="28"/>
+          <w:szCs w:val="28"/>
+        </w:rPr>
+        <w:t>mprovements</w:t>
+      </w:r>
+    </w:p>
+    <w:p>
+      <w:pPr>
+        <w:spacing w:line="360" w:lineRule="auto"/>
+        <w:rPr>
+          <w:rFonts w:ascii="Times New Roman" w:hAnsi="Times New Roman" w:cs="Times New Roman"/>
+          <w:sz w:val="24"/>
+          <w:szCs w:val="24"/>
+        </w:rPr>
+      </w:pPr>
+      <w:r>
+        <w:rPr>
+          <w:rFonts w:ascii="Times New Roman" w:hAnsi="Times New Roman" w:cs="Times New Roman"/>
+          <w:sz w:val="24"/>
+          <w:szCs w:val="24"/>
+        </w:rPr>
+        <w:t xml:space="preserve">One of the thing I really want to create but didn’t have time to do so was creating a cool graphical user interface that had the user either set the starting state or by click on a button for a specific N-puzzle group such as a 8-puzzle, 15-puzzle, or a 24-puzzle. Also, I would improve the way of displaying the states in a better format and can be easily read by the user without a problem. Finally, I would want to utilize multi-threading as the size of the board increases passed a </w:t>
+      </w:r>
+      <w:r>
+        <w:rPr>
+          <w:rFonts w:ascii="Times New Roman" w:hAnsi="Times New Roman" w:cs="Times New Roman"/>
+          <w:sz w:val="24"/>
+          <w:szCs w:val="24"/>
+        </w:rPr>
+        <w:t>3 x 3 board because of extreme amount of computations require.</w:t>
+      </w:r>
     </w:p>
     <w:sectPr>
-      <w:headerReference w:type="default" r:id="rId8"/>
+      <w:headerReference w:type="default" r:id="rId12"/>
       <w:pgSz w:w="12240" w:h="15840"/>
-      <w:pgMar w:top="1440" w:right="1440" w:bottom="1440" w:left="1440" w:header="720" w:footer="720" w:gutter="0"/>
+      <w:pgMar w:top="1440" w:right="1080" w:bottom="1440" w:left="1080" w:header="720" w:footer="720" w:gutter="0"/>
       <w:cols w:space="720"/>
       <w:docGrid w:linePitch="360"/>
     </w:sectPr>
@@ -4106,6 +4698,36 @@
       <w:contextualSpacing/>
     </w:pPr>
   </w:style>
+  <w:style w:type="paragraph" w:styleId="HTMLPreformatted">
+    <w:name w:val="HTML Preformatted"/>
+    <w:basedOn w:val="Normal"/>
+    <w:link w:val="HTMLPreformattedChar"/>
+    <w:uiPriority w:val="99"/>
+    <w:semiHidden/>
+    <w:unhideWhenUsed/>
+    <w:rsid w:val="00B672C3"/>
+    <w:pPr>
+      <w:spacing w:after="0" w:line="240" w:lineRule="auto"/>
+    </w:pPr>
+    <w:rPr>
+      <w:rFonts w:ascii="Consolas" w:hAnsi="Consolas"/>
+      <w:sz w:val="20"/>
+      <w:szCs w:val="20"/>
+    </w:rPr>
+  </w:style>
+  <w:style w:type="character" w:customStyle="1" w:styleId="HTMLPreformattedChar">
+    <w:name w:val="HTML Preformatted Char"/>
+    <w:basedOn w:val="DefaultParagraphFont"/>
+    <w:link w:val="HTMLPreformatted"/>
+    <w:uiPriority w:val="99"/>
+    <w:semiHidden/>
+    <w:rsid w:val="00B672C3"/>
+    <w:rPr>
+      <w:rFonts w:ascii="Consolas" w:hAnsi="Consolas"/>
+      <w:sz w:val="20"/>
+      <w:szCs w:val="20"/>
+    </w:rPr>
+  </w:style>
 </w:styles>
 </file>
 

</xml_diff>